<commit_message>
Updated Data and Analyses
</commit_message>
<xml_diff>
--- a/6. Ethics/Participant Info and Consent Form.docx
+++ b/6. Ethics/Participant Info and Consent Form.docx
@@ -55,23 +55,13 @@
         </w:rPr>
         <w:t xml:space="preserve">A Pre-Registered Replication of </w:t>
       </w:r>
-      <w:proofErr w:type="spellStart"/>
-      <w:r>
-        <w:rPr>
-          <w:rFonts w:ascii="Times New Roman" w:hAnsi="Times New Roman" w:cs="Times New Roman"/>
-          <w:sz w:val="24"/>
-          <w:szCs w:val="24"/>
-        </w:rPr>
-        <w:t>Piwek</w:t>
-      </w:r>
-      <w:proofErr w:type="spellEnd"/>
-      <w:r>
-        <w:rPr>
-          <w:rFonts w:ascii="Times New Roman" w:hAnsi="Times New Roman" w:cs="Times New Roman"/>
-          <w:sz w:val="24"/>
-          <w:szCs w:val="24"/>
-        </w:rPr>
-        <w:t>, McKay, and</w:t>
+      <w:r>
+        <w:rPr>
+          <w:rFonts w:ascii="Times New Roman" w:hAnsi="Times New Roman" w:cs="Times New Roman"/>
+          <w:sz w:val="24"/>
+          <w:szCs w:val="24"/>
+        </w:rPr>
+        <w:t>Piwek, McKay, and</w:t>
       </w:r>
       <w:r>
         <w:rPr>
@@ -81,7 +71,6 @@
         </w:rPr>
         <w:t xml:space="preserve"> </w:t>
       </w:r>
-      <w:proofErr w:type="spellStart"/>
       <w:r>
         <w:rPr>
           <w:rStyle w:val="fontstyle01"/>
@@ -91,7 +80,6 @@
         </w:rPr>
         <w:t>Pollick</w:t>
       </w:r>
-      <w:proofErr w:type="spellEnd"/>
       <w:r>
         <w:rPr>
           <w:rFonts w:ascii="Times New Roman" w:hAnsi="Times New Roman" w:cs="Times New Roman"/>
@@ -390,25 +378,7 @@
           <w:sz w:val="24"/>
           <w:szCs w:val="24"/>
         </w:rPr>
-        <w:t xml:space="preserve">Authorized representatives from the Department of </w:t>
-      </w:r>
-      <w:proofErr w:type="spellStart"/>
-      <w:r>
-        <w:rPr>
-          <w:rFonts w:ascii="Times New Roman" w:hAnsi="Times New Roman" w:cs="Times New Roman"/>
-          <w:sz w:val="24"/>
-          <w:szCs w:val="24"/>
-        </w:rPr>
-        <w:t>Defense</w:t>
-      </w:r>
-      <w:proofErr w:type="spellEnd"/>
-      <w:r>
-        <w:rPr>
-          <w:rFonts w:ascii="Times New Roman" w:hAnsi="Times New Roman" w:cs="Times New Roman"/>
-          <w:sz w:val="24"/>
-          <w:szCs w:val="24"/>
-        </w:rPr>
-        <w:t xml:space="preserve"> Human Research Protection Program may review and/or obtain information related to your participation in this research study as part of their responsibility to protect human research subject volunteers.</w:t>
+        <w:t>Authorized representatives from the Department of Defense Human Research Protection Program may review and/or obtain information related to your participation in this research study as part of their responsibility to protect human research subject volunteers.</w:t>
       </w:r>
     </w:p>
     <w:p>
@@ -426,7 +396,7 @@
           <w:sz w:val="24"/>
           <w:szCs w:val="24"/>
         </w:rPr>
-        <w:t>Compensation</w:t>
+        <w:t>Payment Policy</w:t>
       </w:r>
       <w:r>
         <w:rPr>
@@ -436,31 +406,42 @@
         </w:rPr>
         <w:t>.</w:t>
       </w:r>
-    </w:p>
-    <w:p>
-      <w:pPr>
-        <w:rPr>
-          <w:rFonts w:ascii="Times New Roman" w:hAnsi="Times New Roman" w:cs="Times New Roman"/>
-          <w:sz w:val="24"/>
-          <w:szCs w:val="24"/>
-        </w:rPr>
-      </w:pPr>
-      <w:r>
-        <w:rPr>
-          <w:rFonts w:ascii="Times New Roman" w:hAnsi="Times New Roman" w:cs="Times New Roman"/>
-          <w:sz w:val="24"/>
-          <w:szCs w:val="24"/>
-        </w:rPr>
-        <w:t>You will receive a sum of money for participating</w:t>
-      </w:r>
-      <w:r>
-        <w:rPr>
-          <w:rFonts w:ascii="Times New Roman" w:hAnsi="Times New Roman" w:cs="Times New Roman"/>
-          <w:sz w:val="24"/>
-          <w:szCs w:val="24"/>
-        </w:rPr>
-        <w:t>.</w:t>
-      </w:r>
+      <w:bookmarkStart w:id="0" w:name="_GoBack"/>
+      <w:bookmarkEnd w:id="0"/>
+    </w:p>
+    <w:p>
+      <w:pPr>
+        <w:rPr>
+          <w:rFonts w:ascii="Times New Roman" w:hAnsi="Times New Roman" w:cs="Times New Roman"/>
+          <w:sz w:val="24"/>
+          <w:szCs w:val="24"/>
+        </w:rPr>
+      </w:pPr>
+      <w:r>
+        <w:rPr>
+          <w:rFonts w:ascii="Times New Roman" w:hAnsi="Times New Roman" w:cs="Times New Roman"/>
+          <w:sz w:val="24"/>
+          <w:szCs w:val="24"/>
+        </w:rPr>
+        <w:t>If you complete the full study, you will receive full payment for your participation. If you decide to withdraw from the study before you have completed it (regardless of the reason why) you are entitled to a payment proportionate to the time you actually spent on the study (taking into account the hourly rate). Instructions on how you can receive this partial reward will be available throughout the study.</w:t>
+      </w:r>
+      <w:r>
+        <w:rPr>
+          <w:rFonts w:ascii="Times New Roman" w:hAnsi="Times New Roman" w:cs="Times New Roman"/>
+          <w:sz w:val="24"/>
+          <w:szCs w:val="24"/>
+        </w:rPr>
+        <w:t xml:space="preserve"> Instructions on the hourly rate are available on the front page for this study on Prolific Academic.</w:t>
+      </w:r>
+    </w:p>
+    <w:p>
+      <w:pPr>
+        <w:rPr>
+          <w:rFonts w:ascii="Times New Roman" w:hAnsi="Times New Roman" w:cs="Times New Roman"/>
+          <w:sz w:val="24"/>
+          <w:szCs w:val="24"/>
+        </w:rPr>
+      </w:pPr>
       <w:r>
         <w:rPr>
           <w:rFonts w:ascii="Times New Roman" w:hAnsi="Times New Roman" w:cs="Times New Roman"/>
@@ -469,16 +450,6 @@
         </w:rPr>
         <w:t xml:space="preserve"> </w:t>
       </w:r>
-    </w:p>
-    <w:p>
-      <w:pPr>
-        <w:rPr>
-          <w:rFonts w:ascii="Times New Roman" w:hAnsi="Times New Roman" w:cs="Times New Roman"/>
-          <w:sz w:val="24"/>
-          <w:szCs w:val="24"/>
-        </w:rPr>
-      </w:pPr>
-      <w:proofErr w:type="gramStart"/>
       <w:r>
         <w:rPr>
           <w:rFonts w:ascii="Times New Roman" w:hAnsi="Times New Roman" w:cs="Times New Roman"/>
@@ -486,17 +457,7 @@
           <w:sz w:val="24"/>
           <w:szCs w:val="24"/>
         </w:rPr>
-        <w:t>Your</w:t>
-      </w:r>
-      <w:proofErr w:type="gramEnd"/>
-      <w:r>
-        <w:rPr>
-          <w:rFonts w:ascii="Times New Roman" w:hAnsi="Times New Roman" w:cs="Times New Roman"/>
-          <w:b/>
-          <w:sz w:val="24"/>
-          <w:szCs w:val="24"/>
-        </w:rPr>
-        <w:t xml:space="preserve"> Rights</w:t>
+        <w:t>Your Rights</w:t>
       </w:r>
       <w:r>
         <w:rPr>
@@ -584,43 +545,8 @@
           <w:sz w:val="24"/>
           <w:szCs w:val="24"/>
         </w:rPr>
-        <w:t xml:space="preserve">This project is sponsored by the Department of </w:t>
-      </w:r>
-      <w:proofErr w:type="spellStart"/>
-      <w:r>
-        <w:rPr>
-          <w:rFonts w:ascii="Times New Roman" w:hAnsi="Times New Roman" w:cs="Times New Roman"/>
-          <w:sz w:val="24"/>
-          <w:szCs w:val="24"/>
-        </w:rPr>
-        <w:t>Defense</w:t>
-      </w:r>
-      <w:proofErr w:type="spellEnd"/>
-      <w:r>
-        <w:rPr>
-          <w:rFonts w:ascii="Times New Roman" w:hAnsi="Times New Roman" w:cs="Times New Roman"/>
-          <w:sz w:val="24"/>
-          <w:szCs w:val="24"/>
-        </w:rPr>
-        <w:t xml:space="preserve"> through an award to the </w:t>
-      </w:r>
-      <w:proofErr w:type="spellStart"/>
-      <w:r>
-        <w:rPr>
-          <w:rFonts w:ascii="Times New Roman" w:hAnsi="Times New Roman" w:cs="Times New Roman"/>
-          <w:sz w:val="24"/>
-          <w:szCs w:val="24"/>
-        </w:rPr>
-        <w:t>Center</w:t>
-      </w:r>
-      <w:proofErr w:type="spellEnd"/>
-      <w:r>
-        <w:rPr>
-          <w:rFonts w:ascii="Times New Roman" w:hAnsi="Times New Roman" w:cs="Times New Roman"/>
-          <w:sz w:val="24"/>
-          <w:szCs w:val="24"/>
-        </w:rPr>
-        <w:t xml:space="preserve"> for Open Science.</w:t>
+        <w:lastRenderedPageBreak/>
+        <w:t>This project is sponsored by the Department of Defense through an award to the Center for Open Science.</w:t>
       </w:r>
     </w:p>
     <w:p>
@@ -663,7 +589,6 @@
           <w:sz w:val="24"/>
           <w:szCs w:val="24"/>
         </w:rPr>
-        <w:lastRenderedPageBreak/>
         <w:t>If you have any questions or issues with this study please contact the principle investigator (Sean Hughes</w:t>
       </w:r>
       <w:r>
@@ -874,17 +799,7 @@
           <w:sz w:val="24"/>
           <w:szCs w:val="24"/>
         </w:rPr>
-        <w:t xml:space="preserve"> You will still receive </w:t>
-      </w:r>
-      <w:bookmarkStart w:id="0" w:name="_GoBack"/>
-      <w:bookmarkEnd w:id="0"/>
-      <w:r>
-        <w:rPr>
-          <w:rFonts w:ascii="Times New Roman" w:hAnsi="Times New Roman" w:cs="Times New Roman"/>
-          <w:sz w:val="24"/>
-          <w:szCs w:val="24"/>
-        </w:rPr>
-        <w:t>payment for participation.</w:t>
+        <w:t xml:space="preserve"> You will still receive payment for participation.</w:t>
       </w:r>
     </w:p>
     <w:p>
@@ -915,18 +830,20 @@
       <w:pPr>
         <w:rPr>
           <w:rFonts w:ascii="Times New Roman" w:hAnsi="Times New Roman" w:cs="Times New Roman"/>
-          <w:sz w:val="24"/>
-          <w:szCs w:val="24"/>
-        </w:rPr>
-      </w:pPr>
-      <w:r>
-        <w:rPr>
-          <w:rFonts w:ascii="Times New Roman" w:hAnsi="Times New Roman" w:cs="Times New Roman"/>
           <w:color w:val="212121"/>
           <w:sz w:val="24"/>
           <w:szCs w:val="24"/>
           <w:shd w:val="clear" w:color="auto" w:fill="FFFFFF"/>
         </w:rPr>
+      </w:pPr>
+      <w:r>
+        <w:rPr>
+          <w:rFonts w:ascii="Times New Roman" w:hAnsi="Times New Roman" w:cs="Times New Roman"/>
+          <w:color w:val="212121"/>
+          <w:sz w:val="24"/>
+          <w:szCs w:val="24"/>
+          <w:shd w:val="clear" w:color="auto" w:fill="FFFFFF"/>
+        </w:rPr>
         <w:t>I declare that I </w:t>
       </w:r>
       <w:r>
@@ -1024,12 +941,52 @@
         </w:rPr>
         <w:t>(5)     that I know that not participating or ending my participation has no negative consequences for me;</w:t>
       </w:r>
-      <w:r>
+    </w:p>
+    <w:p>
+      <w:pPr>
         <w:rPr>
           <w:rFonts w:ascii="Times New Roman" w:hAnsi="Times New Roman" w:cs="Times New Roman"/>
           <w:color w:val="212121"/>
           <w:sz w:val="24"/>
           <w:szCs w:val="24"/>
+          <w:shd w:val="clear" w:color="auto" w:fill="FFFFFF"/>
+        </w:rPr>
+      </w:pPr>
+      <w:r>
+        <w:rPr>
+          <w:rFonts w:ascii="Times New Roman" w:hAnsi="Times New Roman" w:cs="Times New Roman"/>
+          <w:color w:val="212121"/>
+          <w:sz w:val="24"/>
+          <w:szCs w:val="24"/>
+          <w:shd w:val="clear" w:color="auto" w:fill="FFFFFF"/>
+        </w:rPr>
+        <w:t>(6) I give permission that my data will be used for further analyses by other researchers after full anonymization</w:t>
+      </w:r>
+    </w:p>
+    <w:p>
+      <w:pPr>
+        <w:rPr>
+          <w:rFonts w:ascii="Times New Roman" w:hAnsi="Times New Roman" w:cs="Times New Roman"/>
+          <w:sz w:val="24"/>
+          <w:szCs w:val="24"/>
+        </w:rPr>
+      </w:pPr>
+      <w:r>
+        <w:rPr>
+          <w:rFonts w:ascii="Times New Roman" w:hAnsi="Times New Roman" w:cs="Times New Roman"/>
+          <w:color w:val="212121"/>
+          <w:sz w:val="24"/>
+          <w:szCs w:val="24"/>
+          <w:shd w:val="clear" w:color="auto" w:fill="FFFFFF"/>
+        </w:rPr>
+        <w:t>(7) I know that the Ghent University is the responsible organization for the person data collected during this research. I know that the data protection officer can give me more information about the protection of my personal information. Contact: Hanne Elsen (privacy@ugent.be).</w:t>
+      </w:r>
+      <w:r>
+        <w:rPr>
+          <w:rFonts w:ascii="Times New Roman" w:hAnsi="Times New Roman" w:cs="Times New Roman"/>
+          <w:color w:val="212121"/>
+          <w:sz w:val="24"/>
+          <w:szCs w:val="24"/>
         </w:rPr>
         <w:br/>
       </w:r>
@@ -1041,7 +998,17 @@
           <w:szCs w:val="24"/>
           <w:shd w:val="clear" w:color="auto" w:fill="FFFFFF"/>
         </w:rPr>
-        <w:t>(6)     that I know that I can receive a summary of the results of the research on demand.</w:t>
+        <w:t>(8</w:t>
+      </w:r>
+      <w:r>
+        <w:rPr>
+          <w:rFonts w:ascii="Times New Roman" w:hAnsi="Times New Roman" w:cs="Times New Roman"/>
+          <w:color w:val="212121"/>
+          <w:sz w:val="24"/>
+          <w:szCs w:val="24"/>
+          <w:shd w:val="clear" w:color="auto" w:fill="FFFFFF"/>
+        </w:rPr>
+        <w:t>)     that I know that I can receive a summary of the results of the research on demand.</w:t>
       </w:r>
     </w:p>
     <w:p>
@@ -1113,6 +1080,7 @@
           <w:sz w:val="24"/>
           <w:szCs w:val="24"/>
         </w:rPr>
+        <w:lastRenderedPageBreak/>
         <w:t>Please let the experimenter know if you would like a copy of this form for your records</w:t>
       </w:r>
     </w:p>

</xml_diff>